<commit_message>
Corrigir pequenos erros de ortografia.
</commit_message>
<xml_diff>
--- a/Requisitos/Casos de Uso/CSU12_ Manter Lote de Animais.docx
+++ b/Requisitos/Casos de Uso/CSU12_ Manter Lote de Animais.docx
@@ -1585,7 +1585,39 @@
                 <w:sz w:val="24"/>
                 <w:szCs w:val="24"/>
               </w:rPr>
-              <w:t>5.Ssitema retorna ao passo 2 para continuar a inserção do lote, até a quantidade definida pelo ator.</w:t>
+              <w:t>5.</w:t>
+            </w:r>
+            <w:r>
+              <w:rPr>
+                <w:rFonts w:ascii="Times New Roman" w:eastAsia="Times New Roman" w:hAnsi="Times New Roman" w:cs="Times New Roman"/>
+                <w:sz w:val="24"/>
+                <w:szCs w:val="24"/>
+              </w:rPr>
+              <w:t xml:space="preserve"> </w:t>
+            </w:r>
+            <w:r>
+              <w:rPr>
+                <w:rFonts w:ascii="Times New Roman" w:eastAsia="Times New Roman" w:hAnsi="Times New Roman" w:cs="Times New Roman"/>
+                <w:sz w:val="24"/>
+                <w:szCs w:val="24"/>
+              </w:rPr>
+              <w:t>Si</w:t>
+            </w:r>
+            <w:r>
+              <w:rPr>
+                <w:rFonts w:ascii="Times New Roman" w:eastAsia="Times New Roman" w:hAnsi="Times New Roman" w:cs="Times New Roman"/>
+                <w:sz w:val="24"/>
+                <w:szCs w:val="24"/>
+              </w:rPr>
+              <w:t>s</w:t>
+            </w:r>
+            <w:r>
+              <w:rPr>
+                <w:rFonts w:ascii="Times New Roman" w:eastAsia="Times New Roman" w:hAnsi="Times New Roman" w:cs="Times New Roman"/>
+                <w:sz w:val="24"/>
+                <w:szCs w:val="24"/>
+              </w:rPr>
+              <w:t>tema retorna ao passo 2 para continuar a inserção do lote, até a quantidade definida pelo ator.</w:t>
             </w:r>
           </w:p>
           <w:p>
@@ -3102,8 +3134,19 @@
                 <w:sz w:val="24"/>
                 <w:szCs w:val="24"/>
               </w:rPr>
-              <w:t>Tela T05.3</w:t>
-            </w:r>
+              <w:t xml:space="preserve">Tela </w:t>
+            </w:r>
+            <w:proofErr w:type="spellStart"/>
+            <w:r>
+              <w:rPr>
+                <w:rFonts w:ascii="Times New Roman" w:eastAsia="Times New Roman" w:hAnsi="Times New Roman" w:cs="Times New Roman"/>
+                <w:color w:val="FF0000"/>
+                <w:sz w:val="24"/>
+                <w:szCs w:val="24"/>
+              </w:rPr>
+              <w:t>T05.3</w:t>
+            </w:r>
+            <w:proofErr w:type="spellEnd"/>
             <w:r>
               <w:rPr>
                 <w:rFonts w:ascii="Times New Roman" w:eastAsia="Times New Roman" w:hAnsi="Times New Roman" w:cs="Times New Roman"/>
@@ -3619,8 +3662,19 @@
                 <w:sz w:val="24"/>
                 <w:szCs w:val="24"/>
               </w:rPr>
-              <w:t>Tela T05.1</w:t>
-            </w:r>
+              <w:t xml:space="preserve">Tela </w:t>
+            </w:r>
+            <w:proofErr w:type="spellStart"/>
+            <w:r>
+              <w:rPr>
+                <w:rFonts w:ascii="Times New Roman" w:eastAsia="Times New Roman" w:hAnsi="Times New Roman" w:cs="Times New Roman"/>
+                <w:color w:val="FF0000"/>
+                <w:sz w:val="24"/>
+                <w:szCs w:val="24"/>
+              </w:rPr>
+              <w:t>T05.1</w:t>
+            </w:r>
+            <w:proofErr w:type="spellEnd"/>
             <w:r>
               <w:rPr>
                 <w:rFonts w:ascii="Times New Roman" w:eastAsia="Times New Roman" w:hAnsi="Times New Roman" w:cs="Times New Roman"/>
@@ -3649,6 +3703,7 @@
               </w:rPr>
               <w:t xml:space="preserve">2. Sistema exibe tela </w:t>
             </w:r>
+            <w:proofErr w:type="spellStart"/>
             <w:r>
               <w:rPr>
                 <w:rFonts w:ascii="Times New Roman" w:eastAsia="Times New Roman" w:hAnsi="Times New Roman" w:cs="Times New Roman"/>
@@ -3658,6 +3713,7 @@
               </w:rPr>
               <w:t>T05.3</w:t>
             </w:r>
+            <w:proofErr w:type="spellEnd"/>
             <w:r>
               <w:rPr>
                 <w:rFonts w:ascii="Times New Roman" w:eastAsia="Times New Roman" w:hAnsi="Times New Roman" w:cs="Times New Roman"/>
@@ -3851,8 +3907,19 @@
                 <w:sz w:val="24"/>
                 <w:szCs w:val="24"/>
               </w:rPr>
-              <w:t>Tela T05.1</w:t>
-            </w:r>
+              <w:t xml:space="preserve">Tela </w:t>
+            </w:r>
+            <w:proofErr w:type="spellStart"/>
+            <w:r>
+              <w:rPr>
+                <w:rFonts w:ascii="Times New Roman" w:eastAsia="Times New Roman" w:hAnsi="Times New Roman" w:cs="Times New Roman"/>
+                <w:color w:val="FF0000"/>
+                <w:sz w:val="24"/>
+                <w:szCs w:val="24"/>
+              </w:rPr>
+              <w:t>T05.1</w:t>
+            </w:r>
+            <w:proofErr w:type="spellEnd"/>
             <w:r>
               <w:rPr>
                 <w:rFonts w:ascii="Times New Roman" w:eastAsia="Times New Roman" w:hAnsi="Times New Roman" w:cs="Times New Roman"/>
@@ -4083,8 +4150,19 @@
                 <w:sz w:val="24"/>
                 <w:szCs w:val="24"/>
               </w:rPr>
-              <w:t>Tela T05.1</w:t>
-            </w:r>
+              <w:t xml:space="preserve">Tela </w:t>
+            </w:r>
+            <w:proofErr w:type="spellStart"/>
+            <w:r>
+              <w:rPr>
+                <w:rFonts w:ascii="Times New Roman" w:eastAsia="Times New Roman" w:hAnsi="Times New Roman" w:cs="Times New Roman"/>
+                <w:color w:val="FF0000"/>
+                <w:sz w:val="24"/>
+                <w:szCs w:val="24"/>
+              </w:rPr>
+              <w:t>T05.1</w:t>
+            </w:r>
+            <w:proofErr w:type="spellEnd"/>
             <w:r>
               <w:rPr>
                 <w:rFonts w:ascii="Times New Roman" w:eastAsia="Times New Roman" w:hAnsi="Times New Roman" w:cs="Times New Roman"/>
@@ -4113,6 +4191,7 @@
               </w:rPr>
               <w:t xml:space="preserve">2. Sistema exibe tela </w:t>
             </w:r>
+            <w:proofErr w:type="spellStart"/>
             <w:r>
               <w:rPr>
                 <w:rFonts w:ascii="Times New Roman" w:eastAsia="Times New Roman" w:hAnsi="Times New Roman" w:cs="Times New Roman"/>
@@ -4122,6 +4201,7 @@
               </w:rPr>
               <w:t>T05.3</w:t>
             </w:r>
+            <w:proofErr w:type="spellEnd"/>
             <w:r>
               <w:rPr>
                 <w:rFonts w:ascii="Times New Roman" w:eastAsia="Times New Roman" w:hAnsi="Times New Roman" w:cs="Times New Roman"/>
@@ -4318,7 +4398,27 @@
                 <w:sz w:val="24"/>
                 <w:szCs w:val="24"/>
               </w:rPr>
-              <w:t xml:space="preserve">Tela T05.1 </w:t>
+              <w:t xml:space="preserve">Tela </w:t>
+            </w:r>
+            <w:proofErr w:type="spellStart"/>
+            <w:r>
+              <w:rPr>
+                <w:rFonts w:ascii="Times New Roman" w:eastAsia="Times New Roman" w:hAnsi="Times New Roman" w:cs="Times New Roman"/>
+                <w:color w:val="FF0000"/>
+                <w:sz w:val="24"/>
+                <w:szCs w:val="24"/>
+              </w:rPr>
+              <w:t>T05.1</w:t>
+            </w:r>
+            <w:proofErr w:type="spellEnd"/>
+            <w:r>
+              <w:rPr>
+                <w:rFonts w:ascii="Times New Roman" w:eastAsia="Times New Roman" w:hAnsi="Times New Roman" w:cs="Times New Roman"/>
+                <w:color w:val="FF0000"/>
+                <w:sz w:val="24"/>
+                <w:szCs w:val="24"/>
+              </w:rPr>
+              <w:t xml:space="preserve"> </w:t>
             </w:r>
             <w:r>
               <w:rPr>

</xml_diff>

<commit_message>
Foram feitas as devidas alterações #31
</commit_message>
<xml_diff>
--- a/Requisitos/Casos de Uso/CSU12_ Manter Lote de Animais.docx
+++ b/Requisitos/Casos de Uso/CSU12_ Manter Lote de Animais.docx
@@ -806,6 +806,24 @@
             <w:r>
               <w:rPr>
                 <w:rFonts w:ascii="Times New Roman" w:eastAsia="Times New Roman" w:hAnsi="Times New Roman" w:cs="Times New Roman"/>
+                <w:color w:val="FF0000"/>
+                <w:sz w:val="24"/>
+                <w:szCs w:val="24"/>
+              </w:rPr>
+              <w:t>13.</w:t>
+            </w:r>
+            <w:r>
+              <w:rPr>
+                <w:rFonts w:ascii="Times New Roman" w:eastAsia="Times New Roman" w:hAnsi="Times New Roman" w:cs="Times New Roman"/>
+                <w:color w:val="FF0000"/>
+                <w:sz w:val="24"/>
+                <w:szCs w:val="24"/>
+              </w:rPr>
+              <w:t>6</w:t>
+            </w:r>
+            <w:r>
+              <w:rPr>
+                <w:rFonts w:ascii="Times New Roman" w:eastAsia="Times New Roman" w:hAnsi="Times New Roman" w:cs="Times New Roman"/>
                 <w:sz w:val="24"/>
                 <w:szCs w:val="24"/>
               </w:rPr>
@@ -838,6 +856,15 @@
                 <w:szCs w:val="24"/>
               </w:rPr>
               <w:t>Tela T</w:t>
+            </w:r>
+            <w:r>
+              <w:rPr>
+                <w:rFonts w:ascii="Times New Roman" w:eastAsia="Times New Roman" w:hAnsi="Times New Roman" w:cs="Times New Roman"/>
+                <w:color w:val="FF0000"/>
+                <w:sz w:val="24"/>
+                <w:szCs w:val="24"/>
+              </w:rPr>
+              <w:t>13.6</w:t>
             </w:r>
             <w:r>
               <w:rPr>
@@ -1459,6 +1486,15 @@
             <w:r>
               <w:rPr>
                 <w:rFonts w:ascii="Times New Roman" w:eastAsia="Times New Roman" w:hAnsi="Times New Roman" w:cs="Times New Roman"/>
+                <w:color w:val="FF0000"/>
+                <w:sz w:val="24"/>
+                <w:szCs w:val="24"/>
+              </w:rPr>
+              <w:t>13.8</w:t>
+            </w:r>
+            <w:r>
+              <w:rPr>
+                <w:rFonts w:ascii="Times New Roman" w:eastAsia="Times New Roman" w:hAnsi="Times New Roman" w:cs="Times New Roman"/>
                 <w:sz w:val="24"/>
                 <w:szCs w:val="24"/>
               </w:rPr>
@@ -1684,6 +1720,7 @@
                 <w:sz w:val="24"/>
                 <w:szCs w:val="24"/>
               </w:rPr>
+              <w:lastRenderedPageBreak/>
               <w:t>Fluxo Alternativo</w:t>
             </w:r>
           </w:p>
@@ -1722,7 +1759,6 @@
                 <w:sz w:val="24"/>
                 <w:szCs w:val="24"/>
               </w:rPr>
-              <w:lastRenderedPageBreak/>
               <w:t xml:space="preserve">Linha 3. </w:t>
             </w:r>
             <w:r>
@@ -2167,6 +2203,15 @@
             <w:r>
               <w:rPr>
                 <w:rFonts w:ascii="Times New Roman" w:eastAsia="Times New Roman" w:hAnsi="Times New Roman" w:cs="Times New Roman"/>
+                <w:color w:val="FF0000"/>
+                <w:sz w:val="24"/>
+                <w:szCs w:val="24"/>
+              </w:rPr>
+              <w:t>13.6</w:t>
+            </w:r>
+            <w:r>
+              <w:rPr>
+                <w:rFonts w:ascii="Times New Roman" w:eastAsia="Times New Roman" w:hAnsi="Times New Roman" w:cs="Times New Roman"/>
                 <w:sz w:val="24"/>
                 <w:szCs w:val="24"/>
               </w:rPr>
@@ -2203,10 +2248,35 @@
             <w:r>
               <w:rPr>
                 <w:rFonts w:ascii="Times New Roman" w:eastAsia="Times New Roman" w:hAnsi="Times New Roman" w:cs="Times New Roman"/>
-                <w:sz w:val="24"/>
-                <w:szCs w:val="24"/>
-              </w:rPr>
-              <w:t xml:space="preserve"> contendo as informações do animal e as opções disponíveis no sistema de acordo com o perfil do ator.</w:t>
+                <w:color w:val="FF0000"/>
+                <w:sz w:val="24"/>
+                <w:szCs w:val="24"/>
+              </w:rPr>
+              <w:t>13.7</w:t>
+            </w:r>
+            <w:r>
+              <w:rPr>
+                <w:rFonts w:ascii="Times New Roman" w:eastAsia="Times New Roman" w:hAnsi="Times New Roman" w:cs="Times New Roman"/>
+                <w:sz w:val="24"/>
+                <w:szCs w:val="24"/>
+              </w:rPr>
+              <w:t xml:space="preserve"> contendo as informações do </w:t>
+            </w:r>
+            <w:r>
+              <w:rPr>
+                <w:rFonts w:ascii="Times New Roman" w:eastAsia="Times New Roman" w:hAnsi="Times New Roman" w:cs="Times New Roman"/>
+                <w:sz w:val="24"/>
+                <w:szCs w:val="24"/>
+              </w:rPr>
+              <w:t xml:space="preserve">lote </w:t>
+            </w:r>
+            <w:r>
+              <w:rPr>
+                <w:rFonts w:ascii="Times New Roman" w:eastAsia="Times New Roman" w:hAnsi="Times New Roman" w:cs="Times New Roman"/>
+                <w:sz w:val="24"/>
+                <w:szCs w:val="24"/>
+              </w:rPr>
+              <w:t>e as opções disponíveis no sistema de acordo com o perfil do ator.</w:t>
             </w:r>
           </w:p>
         </w:tc>
@@ -2949,6 +3019,7 @@
                 <w:sz w:val="24"/>
                 <w:szCs w:val="24"/>
               </w:rPr>
+              <w:lastRenderedPageBreak/>
               <w:t>Sumário</w:t>
             </w:r>
           </w:p>
@@ -3052,7 +3123,6 @@
                 <w:sz w:val="24"/>
                 <w:szCs w:val="24"/>
               </w:rPr>
-              <w:lastRenderedPageBreak/>
               <w:t>Fluxo Principal</w:t>
             </w:r>
           </w:p>
@@ -3134,9 +3204,8 @@
                 <w:sz w:val="24"/>
                 <w:szCs w:val="24"/>
               </w:rPr>
-              <w:t xml:space="preserve">Tela </w:t>
-            </w:r>
-            <w:proofErr w:type="spellStart"/>
+              <w:t>Tela T</w:t>
+            </w:r>
             <w:r>
               <w:rPr>
                 <w:rFonts w:ascii="Times New Roman" w:eastAsia="Times New Roman" w:hAnsi="Times New Roman" w:cs="Times New Roman"/>
@@ -3144,16 +3213,49 @@
                 <w:sz w:val="24"/>
                 <w:szCs w:val="24"/>
               </w:rPr>
-              <w:t>T05.3</w:t>
-            </w:r>
-            <w:proofErr w:type="spellEnd"/>
-            <w:r>
-              <w:rPr>
-                <w:rFonts w:ascii="Times New Roman" w:eastAsia="Times New Roman" w:hAnsi="Times New Roman" w:cs="Times New Roman"/>
-                <w:sz w:val="24"/>
-                <w:szCs w:val="24"/>
-              </w:rPr>
-              <w:t>) com os dados atuais do animal.</w:t>
+              <w:t>13</w:t>
+            </w:r>
+            <w:r>
+              <w:rPr>
+                <w:rFonts w:ascii="Times New Roman" w:eastAsia="Times New Roman" w:hAnsi="Times New Roman" w:cs="Times New Roman"/>
+                <w:color w:val="FF0000"/>
+                <w:sz w:val="24"/>
+                <w:szCs w:val="24"/>
+              </w:rPr>
+              <w:t>.</w:t>
+            </w:r>
+            <w:r>
+              <w:rPr>
+                <w:rFonts w:ascii="Times New Roman" w:eastAsia="Times New Roman" w:hAnsi="Times New Roman" w:cs="Times New Roman"/>
+                <w:color w:val="FF0000"/>
+                <w:sz w:val="24"/>
+                <w:szCs w:val="24"/>
+              </w:rPr>
+              <w:t>9</w:t>
+            </w:r>
+            <w:r>
+              <w:rPr>
+                <w:rFonts w:ascii="Times New Roman" w:eastAsia="Times New Roman" w:hAnsi="Times New Roman" w:cs="Times New Roman"/>
+                <w:sz w:val="24"/>
+                <w:szCs w:val="24"/>
+              </w:rPr>
+              <w:t xml:space="preserve">) com os dados </w:t>
+            </w:r>
+            <w:r>
+              <w:rPr>
+                <w:rFonts w:ascii="Times New Roman" w:eastAsia="Times New Roman" w:hAnsi="Times New Roman" w:cs="Times New Roman"/>
+                <w:sz w:val="24"/>
+                <w:szCs w:val="24"/>
+              </w:rPr>
+              <w:t>do lote</w:t>
+            </w:r>
+            <w:r>
+              <w:rPr>
+                <w:rFonts w:ascii="Times New Roman" w:eastAsia="Times New Roman" w:hAnsi="Times New Roman" w:cs="Times New Roman"/>
+                <w:sz w:val="24"/>
+                <w:szCs w:val="24"/>
+              </w:rPr>
+              <w:t>.</w:t>
             </w:r>
           </w:p>
           <w:p>
@@ -3662,58 +3764,45 @@
                 <w:sz w:val="24"/>
                 <w:szCs w:val="24"/>
               </w:rPr>
-              <w:t xml:space="preserve">Tela </w:t>
-            </w:r>
-            <w:proofErr w:type="spellStart"/>
-            <w:r>
+              <w:t>Tela T05.1</w:t>
+            </w:r>
+            <w:r>
+              <w:rPr>
+                <w:rFonts w:ascii="Times New Roman" w:eastAsia="Times New Roman" w:hAnsi="Times New Roman" w:cs="Times New Roman"/>
+                <w:sz w:val="24"/>
+                <w:szCs w:val="24"/>
+              </w:rPr>
+              <w:t xml:space="preserve"> seleciona a opção do sistema de edição de um pet ou criação de pet.</w:t>
+            </w:r>
+          </w:p>
+          <w:p>
+            <w:pPr>
+              <w:widowControl w:val="0"/>
+              <w:spacing w:line="240" w:lineRule="auto"/>
               <w:rPr>
                 <w:rFonts w:ascii="Times New Roman" w:eastAsia="Times New Roman" w:hAnsi="Times New Roman" w:cs="Times New Roman"/>
                 <w:color w:val="FF0000"/>
                 <w:sz w:val="24"/>
                 <w:szCs w:val="24"/>
               </w:rPr>
-              <w:t>T05.1</w:t>
-            </w:r>
-            <w:proofErr w:type="spellEnd"/>
-            <w:r>
-              <w:rPr>
-                <w:rFonts w:ascii="Times New Roman" w:eastAsia="Times New Roman" w:hAnsi="Times New Roman" w:cs="Times New Roman"/>
-                <w:sz w:val="24"/>
-                <w:szCs w:val="24"/>
-              </w:rPr>
-              <w:t xml:space="preserve"> seleciona a opção do sistema de edição de um pet ou criação de pet.</w:t>
-            </w:r>
-          </w:p>
-          <w:p>
-            <w:pPr>
-              <w:widowControl w:val="0"/>
-              <w:spacing w:line="240" w:lineRule="auto"/>
+            </w:pPr>
+            <w:r>
+              <w:rPr>
+                <w:rFonts w:ascii="Times New Roman" w:eastAsia="Times New Roman" w:hAnsi="Times New Roman" w:cs="Times New Roman"/>
+                <w:sz w:val="24"/>
+                <w:szCs w:val="24"/>
+              </w:rPr>
+              <w:t xml:space="preserve">2. Sistema exibe tela </w:t>
+            </w:r>
+            <w:r>
               <w:rPr>
                 <w:rFonts w:ascii="Times New Roman" w:eastAsia="Times New Roman" w:hAnsi="Times New Roman" w:cs="Times New Roman"/>
                 <w:color w:val="FF0000"/>
                 <w:sz w:val="24"/>
                 <w:szCs w:val="24"/>
               </w:rPr>
-            </w:pPr>
-            <w:r>
-              <w:rPr>
-                <w:rFonts w:ascii="Times New Roman" w:eastAsia="Times New Roman" w:hAnsi="Times New Roman" w:cs="Times New Roman"/>
-                <w:sz w:val="24"/>
-                <w:szCs w:val="24"/>
-              </w:rPr>
-              <w:t xml:space="preserve">2. Sistema exibe tela </w:t>
-            </w:r>
-            <w:proofErr w:type="spellStart"/>
-            <w:r>
-              <w:rPr>
-                <w:rFonts w:ascii="Times New Roman" w:eastAsia="Times New Roman" w:hAnsi="Times New Roman" w:cs="Times New Roman"/>
-                <w:color w:val="FF0000"/>
-                <w:sz w:val="24"/>
-                <w:szCs w:val="24"/>
-              </w:rPr>
               <w:t>T05.3</w:t>
             </w:r>
-            <w:proofErr w:type="spellEnd"/>
             <w:r>
               <w:rPr>
                 <w:rFonts w:ascii="Times New Roman" w:eastAsia="Times New Roman" w:hAnsi="Times New Roman" w:cs="Times New Roman"/>
@@ -3907,19 +3996,8 @@
                 <w:sz w:val="24"/>
                 <w:szCs w:val="24"/>
               </w:rPr>
-              <w:t xml:space="preserve">Tela </w:t>
-            </w:r>
-            <w:proofErr w:type="spellStart"/>
-            <w:r>
-              <w:rPr>
-                <w:rFonts w:ascii="Times New Roman" w:eastAsia="Times New Roman" w:hAnsi="Times New Roman" w:cs="Times New Roman"/>
-                <w:color w:val="FF0000"/>
-                <w:sz w:val="24"/>
-                <w:szCs w:val="24"/>
-              </w:rPr>
-              <w:t>T05.1</w:t>
-            </w:r>
-            <w:proofErr w:type="spellEnd"/>
+              <w:t>Tela T05.1</w:t>
+            </w:r>
             <w:r>
               <w:rPr>
                 <w:rFonts w:ascii="Times New Roman" w:eastAsia="Times New Roman" w:hAnsi="Times New Roman" w:cs="Times New Roman"/>
@@ -4141,6 +4219,7 @@
                 <w:sz w:val="24"/>
                 <w:szCs w:val="24"/>
               </w:rPr>
+              <w:lastRenderedPageBreak/>
               <w:t xml:space="preserve">1. Ator na </w:t>
             </w:r>
             <w:r>
@@ -4150,86 +4229,72 @@
                 <w:sz w:val="24"/>
                 <w:szCs w:val="24"/>
               </w:rPr>
-              <w:t xml:space="preserve">Tela </w:t>
-            </w:r>
-            <w:proofErr w:type="spellStart"/>
-            <w:r>
+              <w:t>Tela T05.1</w:t>
+            </w:r>
+            <w:r>
+              <w:rPr>
+                <w:rFonts w:ascii="Times New Roman" w:eastAsia="Times New Roman" w:hAnsi="Times New Roman" w:cs="Times New Roman"/>
+                <w:sz w:val="24"/>
+                <w:szCs w:val="24"/>
+              </w:rPr>
+              <w:t xml:space="preserve"> seleciona a opção do sistema de edição de um pet ou criação de pet.</w:t>
+            </w:r>
+          </w:p>
+          <w:p>
+            <w:pPr>
+              <w:widowControl w:val="0"/>
+              <w:spacing w:line="240" w:lineRule="auto"/>
               <w:rPr>
                 <w:rFonts w:ascii="Times New Roman" w:eastAsia="Times New Roman" w:hAnsi="Times New Roman" w:cs="Times New Roman"/>
                 <w:color w:val="FF0000"/>
                 <w:sz w:val="24"/>
                 <w:szCs w:val="24"/>
               </w:rPr>
-              <w:t>T05.1</w:t>
-            </w:r>
-            <w:proofErr w:type="spellEnd"/>
-            <w:r>
-              <w:rPr>
-                <w:rFonts w:ascii="Times New Roman" w:eastAsia="Times New Roman" w:hAnsi="Times New Roman" w:cs="Times New Roman"/>
-                <w:sz w:val="24"/>
-                <w:szCs w:val="24"/>
-              </w:rPr>
-              <w:t xml:space="preserve"> seleciona a opção do sistema de edição de um pet ou criação de pet.</w:t>
-            </w:r>
-          </w:p>
-          <w:p>
-            <w:pPr>
-              <w:widowControl w:val="0"/>
-              <w:spacing w:line="240" w:lineRule="auto"/>
+            </w:pPr>
+            <w:r>
+              <w:rPr>
+                <w:rFonts w:ascii="Times New Roman" w:eastAsia="Times New Roman" w:hAnsi="Times New Roman" w:cs="Times New Roman"/>
+                <w:sz w:val="24"/>
+                <w:szCs w:val="24"/>
+              </w:rPr>
+              <w:t xml:space="preserve">2. Sistema exibe tela </w:t>
+            </w:r>
+            <w:r>
               <w:rPr>
                 <w:rFonts w:ascii="Times New Roman" w:eastAsia="Times New Roman" w:hAnsi="Times New Roman" w:cs="Times New Roman"/>
                 <w:color w:val="FF0000"/>
                 <w:sz w:val="24"/>
                 <w:szCs w:val="24"/>
               </w:rPr>
-            </w:pPr>
-            <w:r>
-              <w:rPr>
-                <w:rFonts w:ascii="Times New Roman" w:eastAsia="Times New Roman" w:hAnsi="Times New Roman" w:cs="Times New Roman"/>
-                <w:sz w:val="24"/>
-                <w:szCs w:val="24"/>
-              </w:rPr>
-              <w:t xml:space="preserve">2. Sistema exibe tela </w:t>
-            </w:r>
-            <w:proofErr w:type="spellStart"/>
-            <w:r>
+              <w:t>T05.3</w:t>
+            </w:r>
+            <w:r>
+              <w:rPr>
+                <w:rFonts w:ascii="Times New Roman" w:eastAsia="Times New Roman" w:hAnsi="Times New Roman" w:cs="Times New Roman"/>
+                <w:sz w:val="24"/>
+                <w:szCs w:val="24"/>
+              </w:rPr>
+              <w:t xml:space="preserve"> de acordo com a opção selecionada.</w:t>
+            </w:r>
+          </w:p>
+          <w:p>
+            <w:pPr>
+              <w:widowControl w:val="0"/>
+              <w:spacing w:line="240" w:lineRule="auto"/>
+              <w:jc w:val="both"/>
               <w:rPr>
                 <w:rFonts w:ascii="Times New Roman" w:eastAsia="Times New Roman" w:hAnsi="Times New Roman" w:cs="Times New Roman"/>
                 <w:color w:val="FF0000"/>
                 <w:sz w:val="24"/>
                 <w:szCs w:val="24"/>
               </w:rPr>
-              <w:t>T05.3</w:t>
-            </w:r>
-            <w:proofErr w:type="spellEnd"/>
-            <w:r>
-              <w:rPr>
-                <w:rFonts w:ascii="Times New Roman" w:eastAsia="Times New Roman" w:hAnsi="Times New Roman" w:cs="Times New Roman"/>
-                <w:sz w:val="24"/>
-                <w:szCs w:val="24"/>
-              </w:rPr>
-              <w:t xml:space="preserve"> de acordo com a opção selecionada.</w:t>
-            </w:r>
-          </w:p>
-          <w:p>
-            <w:pPr>
-              <w:widowControl w:val="0"/>
-              <w:spacing w:line="240" w:lineRule="auto"/>
-              <w:jc w:val="both"/>
-              <w:rPr>
-                <w:rFonts w:ascii="Times New Roman" w:eastAsia="Times New Roman" w:hAnsi="Times New Roman" w:cs="Times New Roman"/>
-                <w:color w:val="FF0000"/>
-                <w:sz w:val="24"/>
-                <w:szCs w:val="24"/>
-              </w:rPr>
-            </w:pPr>
-            <w:r>
-              <w:rPr>
-                <w:rFonts w:ascii="Times New Roman" w:eastAsia="Times New Roman" w:hAnsi="Times New Roman" w:cs="Times New Roman"/>
-                <w:sz w:val="24"/>
-                <w:szCs w:val="24"/>
-              </w:rPr>
-              <w:lastRenderedPageBreak/>
+            </w:pPr>
+            <w:r>
+              <w:rPr>
+                <w:rFonts w:ascii="Times New Roman" w:eastAsia="Times New Roman" w:hAnsi="Times New Roman" w:cs="Times New Roman"/>
+                <w:sz w:val="24"/>
+                <w:szCs w:val="24"/>
+              </w:rPr>
               <w:t xml:space="preserve">3. Ator pode alterar a condição de falecimento do pet no </w:t>
             </w:r>
             <w:r>
@@ -4342,7 +4407,6 @@
                 <w:sz w:val="24"/>
                 <w:szCs w:val="24"/>
               </w:rPr>
-              <w:lastRenderedPageBreak/>
               <w:t>Fluxo Alternativo</w:t>
             </w:r>
           </w:p>
@@ -4398,27 +4462,7 @@
                 <w:sz w:val="24"/>
                 <w:szCs w:val="24"/>
               </w:rPr>
-              <w:t xml:space="preserve">Tela </w:t>
-            </w:r>
-            <w:proofErr w:type="spellStart"/>
-            <w:r>
-              <w:rPr>
-                <w:rFonts w:ascii="Times New Roman" w:eastAsia="Times New Roman" w:hAnsi="Times New Roman" w:cs="Times New Roman"/>
-                <w:color w:val="FF0000"/>
-                <w:sz w:val="24"/>
-                <w:szCs w:val="24"/>
-              </w:rPr>
-              <w:t>T05.1</w:t>
-            </w:r>
-            <w:proofErr w:type="spellEnd"/>
-            <w:r>
-              <w:rPr>
-                <w:rFonts w:ascii="Times New Roman" w:eastAsia="Times New Roman" w:hAnsi="Times New Roman" w:cs="Times New Roman"/>
-                <w:color w:val="FF0000"/>
-                <w:sz w:val="24"/>
-                <w:szCs w:val="24"/>
-              </w:rPr>
-              <w:t xml:space="preserve"> </w:t>
+              <w:t xml:space="preserve">Tela T05.1 </w:t>
             </w:r>
             <w:r>
               <w:rPr>

</xml_diff>